<commit_message>
updated the lwc's and the phase6,7
</commit_message>
<xml_diff>
--- a/phase5-Apex coding.docx
+++ b/phase5-Apex coding.docx
@@ -31,8 +31,9 @@
           <w:sz w:val="32"/>
           <w:szCs w:val="32"/>
         </w:rPr>
-        <w:t>-5:</w:t>
-      </w:r>
+        <w:t>-</w:t>
+      </w:r>
+      <w:proofErr w:type="gramStart"/>
       <w:r>
         <w:rPr>
           <w:rFonts w:ascii="Times New Roman" w:hAnsi="Times New Roman" w:cs="Times New Roman"/>
@@ -41,7 +42,28 @@
           <w:sz w:val="32"/>
           <w:szCs w:val="32"/>
         </w:rPr>
-        <w:t xml:space="preserve">Apex </w:t>
+        <w:t>5:</w:t>
+      </w:r>
+      <w:r>
+        <w:rPr>
+          <w:rFonts w:ascii="Times New Roman" w:hAnsi="Times New Roman" w:cs="Times New Roman"/>
+          <w:b/>
+          <w:bCs/>
+          <w:sz w:val="32"/>
+          <w:szCs w:val="32"/>
+        </w:rPr>
+        <w:t>Apex</w:t>
+      </w:r>
+      <w:proofErr w:type="gramEnd"/>
+      <w:r>
+        <w:rPr>
+          <w:rFonts w:ascii="Times New Roman" w:hAnsi="Times New Roman" w:cs="Times New Roman"/>
+          <w:b/>
+          <w:bCs/>
+          <w:sz w:val="32"/>
+          <w:szCs w:val="32"/>
+        </w:rPr>
+        <w:t xml:space="preserve"> </w:t>
       </w:r>
       <w:r>
         <w:rPr>
@@ -336,7 +358,25 @@
           <w:sz w:val="24"/>
           <w:szCs w:val="24"/>
         </w:rPr>
-        <w:t>Patient__c testPatient = new Patient__c();</w:t>
+        <w:t>Patient__c testPatient = new Patient__</w:t>
+      </w:r>
+      <w:proofErr w:type="gramStart"/>
+      <w:r>
+        <w:rPr>
+          <w:rFonts w:ascii="Times New Roman" w:hAnsi="Times New Roman" w:cs="Times New Roman"/>
+          <w:sz w:val="24"/>
+          <w:szCs w:val="24"/>
+        </w:rPr>
+        <w:t>c(</w:t>
+      </w:r>
+      <w:proofErr w:type="gramEnd"/>
+      <w:r>
+        <w:rPr>
+          <w:rFonts w:ascii="Times New Roman" w:hAnsi="Times New Roman" w:cs="Times New Roman"/>
+          <w:sz w:val="24"/>
+          <w:szCs w:val="24"/>
+        </w:rPr>
+        <w:t>);</w:t>
       </w:r>
     </w:p>
     <w:p>
@@ -1052,7 +1092,25 @@
           <w:sz w:val="24"/>
           <w:szCs w:val="24"/>
         </w:rPr>
-        <w:t>If the medicines contain 'Opiate', it sets Is_Restricted__c = true; otherwise, it sets it to false.</w:t>
+        <w:t xml:space="preserve">If the medicines contain 'Opiate', it sets Is_Restricted__c = true; otherwise, it sets it </w:t>
+      </w:r>
+      <w:proofErr w:type="gramStart"/>
+      <w:r>
+        <w:rPr>
+          <w:rFonts w:ascii="Times New Roman" w:hAnsi="Times New Roman" w:cs="Times New Roman"/>
+          <w:sz w:val="24"/>
+          <w:szCs w:val="24"/>
+        </w:rPr>
+        <w:t>to</w:t>
+      </w:r>
+      <w:proofErr w:type="gramEnd"/>
+      <w:r>
+        <w:rPr>
+          <w:rFonts w:ascii="Times New Roman" w:hAnsi="Times New Roman" w:cs="Times New Roman"/>
+          <w:sz w:val="24"/>
+          <w:szCs w:val="24"/>
+        </w:rPr>
+        <w:t xml:space="preserve"> false.</w:t>
       </w:r>
     </w:p>
     <w:p>
@@ -1095,7 +1153,29 @@
           <w:sz w:val="28"/>
           <w:szCs w:val="28"/>
         </w:rPr>
-        <w:t>3.SOQL  for the salesforce:</w:t>
+        <w:t>3.</w:t>
+      </w:r>
+      <w:proofErr w:type="gramStart"/>
+      <w:r>
+        <w:rPr>
+          <w:rFonts w:ascii="Times New Roman" w:hAnsi="Times New Roman" w:cs="Times New Roman"/>
+          <w:b/>
+          <w:bCs/>
+          <w:sz w:val="28"/>
+          <w:szCs w:val="28"/>
+        </w:rPr>
+        <w:t>SOQL  for</w:t>
+      </w:r>
+      <w:proofErr w:type="gramEnd"/>
+      <w:r>
+        <w:rPr>
+          <w:rFonts w:ascii="Times New Roman" w:hAnsi="Times New Roman" w:cs="Times New Roman"/>
+          <w:b/>
+          <w:bCs/>
+          <w:sz w:val="28"/>
+          <w:szCs w:val="28"/>
+        </w:rPr>
+        <w:t xml:space="preserve"> the salesforce:</w:t>
       </w:r>
     </w:p>
     <w:p>
@@ -1657,6 +1737,64 @@
           <w:szCs w:val="24"/>
         </w:rPr>
       </w:pPr>
+      <w:r>
+        <w:rPr>
+          <w:rFonts w:ascii="Times New Roman" w:hAnsi="Times New Roman" w:cs="Times New Roman"/>
+          <w:bCs/>
+          <w:sz w:val="24"/>
+          <w:szCs w:val="24"/>
+        </w:rPr>
+        <w:t>5.</w:t>
+      </w:r>
+      <w:r>
+        <w:rPr>
+          <w:noProof/>
+        </w:rPr>
+        <w:t xml:space="preserve"> </w:t>
+      </w:r>
+      <w:r>
+        <w:rPr>
+          <w:rFonts w:ascii="Times New Roman" w:hAnsi="Times New Roman" w:cs="Times New Roman"/>
+          <w:bCs/>
+          <w:sz w:val="24"/>
+          <w:szCs w:val="24"/>
+        </w:rPr>
+        <w:drawing>
+          <wp:inline distT="0" distB="0" distL="0" distR="0" wp14:anchorId="501ACC06" wp14:editId="1EF4809B">
+            <wp:extent cx="5731510" cy="3046730"/>
+            <wp:effectExtent l="0" t="0" r="2540" b="1270"/>
+            <wp:docPr id="2040172772" name="Picture 1"/>
+            <wp:cNvGraphicFramePr>
+              <a:graphicFrameLocks xmlns:a="http://schemas.openxmlformats.org/drawingml/2006/main" noChangeAspect="1"/>
+            </wp:cNvGraphicFramePr>
+            <a:graphic xmlns:a="http://schemas.openxmlformats.org/drawingml/2006/main">
+              <a:graphicData uri="http://schemas.openxmlformats.org/drawingml/2006/picture">
+                <pic:pic xmlns:pic="http://schemas.openxmlformats.org/drawingml/2006/picture">
+                  <pic:nvPicPr>
+                    <pic:cNvPr id="2040172772" name=""/>
+                    <pic:cNvPicPr/>
+                  </pic:nvPicPr>
+                  <pic:blipFill>
+                    <a:blip r:embed="rId15"/>
+                    <a:stretch>
+                      <a:fillRect/>
+                    </a:stretch>
+                  </pic:blipFill>
+                  <pic:spPr>
+                    <a:xfrm>
+                      <a:off x="0" y="0"/>
+                      <a:ext cx="5731510" cy="3046730"/>
+                    </a:xfrm>
+                    <a:prstGeom prst="rect">
+                      <a:avLst/>
+                    </a:prstGeom>
+                  </pic:spPr>
+                </pic:pic>
+              </a:graphicData>
+            </a:graphic>
+          </wp:inline>
+        </w:drawing>
+      </w:r>
     </w:p>
     <w:sectPr>
       <w:pgSz w:w="11906" w:h="16838"/>

</xml_diff>